<commit_message>
Update Weekly Report 1
</commit_message>
<xml_diff>
--- a/Weekly_Report_Template.docx
+++ b/Weekly_Report_Template.docx
@@ -54,7 +54,6 @@
         </w:rPr>
         <w:t xml:space="preserve"> </w:t>
       </w:r>
-      <w:proofErr w:type="spellStart"/>
       <w:r>
         <w:rPr>
           <w:rFonts w:ascii="Times New Roman" w:hAnsi="Times New Roman" w:cs="Times New Roman"/>
@@ -63,7 +62,6 @@
         </w:rPr>
         <w:t>BratSpot</w:t>
       </w:r>
-      <w:proofErr w:type="spellEnd"/>
     </w:p>
     <w:p>
       <w:pPr>
@@ -195,25 +193,7 @@
           <w:sz w:val="24"/>
           <w:szCs w:val="24"/>
         </w:rPr>
-        <w:t xml:space="preserve"> Nathaniel </w:t>
-      </w:r>
-      <w:proofErr w:type="spellStart"/>
-      <w:r>
-        <w:rPr>
-          <w:rFonts w:ascii="Times New Roman" w:hAnsi="Times New Roman" w:cs="Times New Roman"/>
-          <w:sz w:val="24"/>
-          <w:szCs w:val="24"/>
-        </w:rPr>
-        <w:t>Behymer</w:t>
-      </w:r>
-      <w:proofErr w:type="spellEnd"/>
-      <w:r>
-        <w:rPr>
-          <w:rFonts w:ascii="Times New Roman" w:hAnsi="Times New Roman" w:cs="Times New Roman"/>
-          <w:sz w:val="24"/>
-          <w:szCs w:val="24"/>
-        </w:rPr>
-        <w:t>,</w:t>
+        <w:t xml:space="preserve"> Nathaniel Behymer,</w:t>
       </w:r>
       <w:r>
         <w:rPr>
@@ -393,6 +373,14 @@
         </w:rPr>
         <w:t>Weekly progress report</w:t>
       </w:r>
+      <w:r>
+        <w:rPr>
+          <w:rFonts w:ascii="Times New Roman" w:hAnsi="Times New Roman" w:cs="Times New Roman"/>
+          <w:sz w:val="24"/>
+          <w:szCs w:val="24"/>
+        </w:rPr>
+        <w:t xml:space="preserve"> 1</w:t>
+      </w:r>
     </w:p>
     <w:p>
       <w:pPr>
@@ -478,6 +466,14 @@
         </w:rPr>
         <w:t>Weekly progress report</w:t>
       </w:r>
+      <w:r>
+        <w:rPr>
+          <w:rFonts w:ascii="Times New Roman" w:hAnsi="Times New Roman" w:cs="Times New Roman"/>
+          <w:sz w:val="24"/>
+          <w:szCs w:val="24"/>
+        </w:rPr>
+        <w:t xml:space="preserve"> 1</w:t>
+      </w:r>
     </w:p>
     <w:p>
       <w:pPr>
@@ -498,6 +494,31 @@
           <w:szCs w:val="24"/>
         </w:rPr>
         <w:t>Open issues for this week:</w:t>
+      </w:r>
+    </w:p>
+    <w:p>
+      <w:pPr>
+        <w:rPr>
+          <w:rFonts w:ascii="Times New Roman" w:hAnsi="Times New Roman" w:cs="Times New Roman"/>
+          <w:sz w:val="24"/>
+          <w:szCs w:val="24"/>
+        </w:rPr>
+      </w:pPr>
+      <w:r>
+        <w:rPr>
+          <w:rFonts w:ascii="Times New Roman" w:hAnsi="Times New Roman" w:cs="Times New Roman"/>
+          <w:sz w:val="24"/>
+          <w:szCs w:val="24"/>
+        </w:rPr>
+        <w:t>If there are suggested edits to the project overview documentation</w:t>
+      </w:r>
+      <w:r>
+        <w:rPr>
+          <w:rFonts w:ascii="Times New Roman" w:hAnsi="Times New Roman" w:cs="Times New Roman"/>
+          <w:sz w:val="24"/>
+          <w:szCs w:val="24"/>
+        </w:rPr>
+        <w:t>,</w:t>
       </w:r>
     </w:p>
     <w:p>
@@ -505,21 +526,151 @@
         <w:pStyle w:val="ListParagraph"/>
         <w:numPr>
           <w:ilvl w:val="0"/>
-          <w:numId w:val="3"/>
+          <w:numId w:val="5"/>
         </w:numPr>
         <w:rPr>
           <w:rFonts w:ascii="Times New Roman" w:hAnsi="Times New Roman" w:cs="Times New Roman"/>
-          <w:sz w:val="24"/>
-          <w:szCs w:val="24"/>
-        </w:rPr>
-      </w:pPr>
-      <w:r>
-        <w:rPr>
-          <w:rFonts w:ascii="Times New Roman" w:hAnsi="Times New Roman" w:cs="Times New Roman"/>
-          <w:sz w:val="24"/>
-          <w:szCs w:val="24"/>
-        </w:rPr>
-        <w:t>none</w:t>
+          <w:b/>
+          <w:bCs/>
+          <w:sz w:val="24"/>
+          <w:szCs w:val="24"/>
+        </w:rPr>
+      </w:pPr>
+      <w:r>
+        <w:rPr>
+          <w:rFonts w:ascii="Times New Roman" w:hAnsi="Times New Roman" w:cs="Times New Roman"/>
+          <w:b/>
+          <w:bCs/>
+          <w:sz w:val="24"/>
+          <w:szCs w:val="24"/>
+        </w:rPr>
+        <w:t xml:space="preserve">Nathan Stewart </w:t>
+      </w:r>
+      <w:r>
+        <w:rPr>
+          <w:rFonts w:ascii="Times New Roman" w:hAnsi="Times New Roman" w:cs="Times New Roman"/>
+          <w:sz w:val="24"/>
+          <w:szCs w:val="24"/>
+        </w:rPr>
+        <w:t>will revise the project objective</w:t>
+      </w:r>
+    </w:p>
+    <w:p>
+      <w:pPr>
+        <w:pStyle w:val="ListParagraph"/>
+        <w:numPr>
+          <w:ilvl w:val="0"/>
+          <w:numId w:val="5"/>
+        </w:numPr>
+        <w:rPr>
+          <w:rFonts w:ascii="Times New Roman" w:hAnsi="Times New Roman" w:cs="Times New Roman"/>
+          <w:b/>
+          <w:bCs/>
+          <w:sz w:val="24"/>
+          <w:szCs w:val="24"/>
+        </w:rPr>
+      </w:pPr>
+      <w:r>
+        <w:rPr>
+          <w:rFonts w:ascii="Times New Roman" w:hAnsi="Times New Roman" w:cs="Times New Roman"/>
+          <w:b/>
+          <w:bCs/>
+          <w:sz w:val="24"/>
+          <w:szCs w:val="24"/>
+        </w:rPr>
+        <w:t xml:space="preserve">Daniel Hixon </w:t>
+      </w:r>
+      <w:r>
+        <w:rPr>
+          <w:rFonts w:ascii="Times New Roman" w:hAnsi="Times New Roman" w:cs="Times New Roman"/>
+          <w:sz w:val="24"/>
+          <w:szCs w:val="24"/>
+        </w:rPr>
+        <w:t xml:space="preserve">will revise the project </w:t>
+      </w:r>
+      <w:r>
+        <w:rPr>
+          <w:rFonts w:ascii="Times New Roman" w:hAnsi="Times New Roman" w:cs="Times New Roman"/>
+          <w:sz w:val="24"/>
+          <w:szCs w:val="24"/>
+        </w:rPr>
+        <w:t>description</w:t>
+      </w:r>
+    </w:p>
+    <w:p>
+      <w:pPr>
+        <w:pStyle w:val="ListParagraph"/>
+        <w:numPr>
+          <w:ilvl w:val="0"/>
+          <w:numId w:val="5"/>
+        </w:numPr>
+        <w:rPr>
+          <w:rFonts w:ascii="Times New Roman" w:hAnsi="Times New Roman" w:cs="Times New Roman"/>
+          <w:b/>
+          <w:bCs/>
+          <w:sz w:val="24"/>
+          <w:szCs w:val="24"/>
+        </w:rPr>
+      </w:pPr>
+      <w:r>
+        <w:rPr>
+          <w:rFonts w:ascii="Times New Roman" w:hAnsi="Times New Roman" w:cs="Times New Roman"/>
+          <w:b/>
+          <w:bCs/>
+          <w:sz w:val="24"/>
+          <w:szCs w:val="24"/>
+        </w:rPr>
+        <w:t xml:space="preserve">Daniel Meserve </w:t>
+      </w:r>
+      <w:r>
+        <w:rPr>
+          <w:rFonts w:ascii="Times New Roman" w:hAnsi="Times New Roman" w:cs="Times New Roman"/>
+          <w:sz w:val="24"/>
+          <w:szCs w:val="24"/>
+        </w:rPr>
+        <w:t xml:space="preserve">will revise the project </w:t>
+      </w:r>
+      <w:r>
+        <w:rPr>
+          <w:rFonts w:ascii="Times New Roman" w:hAnsi="Times New Roman" w:cs="Times New Roman"/>
+          <w:sz w:val="24"/>
+          <w:szCs w:val="24"/>
+        </w:rPr>
+        <w:t>scope</w:t>
+      </w:r>
+    </w:p>
+    <w:p>
+      <w:pPr>
+        <w:pStyle w:val="ListParagraph"/>
+        <w:numPr>
+          <w:ilvl w:val="0"/>
+          <w:numId w:val="5"/>
+        </w:numPr>
+        <w:rPr>
+          <w:rFonts w:ascii="Times New Roman" w:hAnsi="Times New Roman" w:cs="Times New Roman"/>
+          <w:b/>
+          <w:bCs/>
+          <w:sz w:val="24"/>
+          <w:szCs w:val="24"/>
+        </w:rPr>
+      </w:pPr>
+      <w:r>
+        <w:rPr>
+          <w:rFonts w:ascii="Times New Roman" w:hAnsi="Times New Roman" w:cs="Times New Roman"/>
+          <w:b/>
+          <w:bCs/>
+          <w:sz w:val="24"/>
+          <w:szCs w:val="24"/>
+        </w:rPr>
+        <w:t xml:space="preserve">Nathaniel Behymer </w:t>
+      </w:r>
+      <w:r>
+        <w:rPr>
+          <w:rFonts w:ascii="Times New Roman" w:hAnsi="Times New Roman" w:cs="Times New Roman"/>
+          <w:sz w:val="24"/>
+          <w:szCs w:val="24"/>
+        </w:rPr>
+        <w:t>will revise the use case and user stories</w:t>
       </w:r>
     </w:p>
     <w:p>
@@ -737,29 +888,7 @@
           <w:sz w:val="24"/>
           <w:szCs w:val="24"/>
         </w:rPr>
-        <w:t xml:space="preserve">Nathaniel </w:t>
-      </w:r>
-      <w:proofErr w:type="spellStart"/>
-      <w:r>
-        <w:rPr>
-          <w:rFonts w:ascii="Times New Roman" w:hAnsi="Times New Roman" w:cs="Times New Roman"/>
-          <w:b/>
-          <w:bCs/>
-          <w:sz w:val="24"/>
-          <w:szCs w:val="24"/>
-        </w:rPr>
-        <w:t>Behymer</w:t>
-      </w:r>
-      <w:proofErr w:type="spellEnd"/>
-      <w:r>
-        <w:rPr>
-          <w:rFonts w:ascii="Times New Roman" w:hAnsi="Times New Roman" w:cs="Times New Roman"/>
-          <w:b/>
-          <w:bCs/>
-          <w:sz w:val="24"/>
-          <w:szCs w:val="24"/>
-        </w:rPr>
-        <w:t xml:space="preserve"> – </w:t>
+        <w:t xml:space="preserve">Nathaniel Behymer – </w:t>
       </w:r>
       <w:r>
         <w:rPr>
@@ -1038,6 +1167,7 @@
           <w:sz w:val="24"/>
           <w:szCs w:val="24"/>
         </w:rPr>
+        <w:lastRenderedPageBreak/>
         <w:t>Revise and submit final version of project overview documentation</w:t>
       </w:r>
     </w:p>

</xml_diff>